<commit_message>
Refine quad chart with concise, scannable content matching template format
Updated VS26 deliverables:

1. VS26_Isidore_Quantum_Quad_Chart.pptx (refined)
   - Slide 1: Brief experiment overview with 2-3 sentence descriptions
   - Slide 2: Concise deployment and requirements summary
   - Content now matches template's intended scannable format
   - Removed verbose paragraphs in favor of brief, professional descriptions

2. VS26_Isidore_Quantum_Quad_Chart_Text.docx (updated)
   - Corresponding text content in concise format
   - Organized by slide section for easy reference and editing
   - Maintains brief descriptions matching quad chart slide content

All three deliverables now follow proper VS26 format guidelines:
- White paper: Full narrative format (4 pages)
- Quad chart: Concise, scannable format (2 slides)
- Text reference: Editable brief content for quick updates
</commit_message>
<xml_diff>
--- a/Data Team/VS26_Isidore_Quantum_Quad_Chart_Text.docx
+++ b/Data Team/VS26_Isidore_Quantum_Quad_Chart_Text.docx
@@ -42,151 +42,97 @@
         <w:t>===== SLIDE 1: EXPERIMENT OVERVIEW =====</w:t>
         <w:br/>
         <w:br/>
-        <w:t>TITLE: Quantum-Safe Maritime Cybersecurity Platform Validation</w:t>
+        <w:t>EXPERIMENT TITLE:</w:t>
+        <w:br/>
+        <w:t>(U) Quantum-Safe Maritime Cybersecurity - Isidore Quantum®</w:t>
         <w:br/>
         <w:br/>
-        <w:t>PROBLEM STATEMENT:</w:t>
+        <w:t>DESCRIPTION:</w:t>
         <w:br/>
-        <w:t>Maritime systems (vessels, ports, logistics) face dual cyber threats: current advanced persistent threats and future quantum-enabled adversaries. Nation-states are conducting "Harvest Now, Decrypt Later" campaigns, capturing encrypted maritime data today for future quantum decryption. Legacy encryption methods (RSA, ECC, Diffie-Hellman) will fail instantly when quantum computers achieve cryptanalytic relevance.</w:t>
+        <w:t>Validate NSA-engineered post-quantum encryption platform for maritime operations. Addresses dual threats: current cyber attacks (spoofing, ransomware, malware) and future quantum-enabled adversaries. Drop-in integration with zero infrastructure retrofits.</w:t>
         <w:br/>
         <w:br/>
-        <w:t>OPERATIONAL IMPACT:</w:t>
+        <w:t>OBJECTIVE:</w:t>
         <w:br/>
-        <w:t>- Bridge systems (ECDIS, AIS, GPS) vulnerable to signal spoofing</w:t>
-        <w:br/>
-        <w:t xml:space="preserve">- Port logistics platforms vulnerable to ransomware and data manipulation  </w:t>
-        <w:br/>
-        <w:t>- Propulsion/SCADA systems subject to remote malware attacks</w:t>
-        <w:br/>
-        <w:t>- VSAT/SATCOM links exposed to interception and future decryption</w:t>
+        <w:t>Demonstrate TRL 8-9 advancement in operational naval environment with autonomous threat detection and CNSA 2.0 compliance.</w:t>
         <w:br/>
         <w:br/>
-        <w:t>PROPOSED SOLUTION:</w:t>
+        <w:t>AVAILABILITY DATE:</w:t>
         <w:br/>
-        <w:t>Isidore Quantum® integrated cybersecurity and post-quantum encryption platform (NSA partnership) for maritime operations. Delivers CNSA 2.0-compliant quantum-resistant cryptography, AI-driven threat detection, autonomous key management, and zero-trust architecture with drop-in integration capability.</w:t>
+        <w:t>Q2-Q3 2026 (Exercise execution 28 JUN 2026)</w:t>
         <w:br/>
         <w:br/>
-        <w:t>ALIGNMENT TO VS26 PRIORITIES:</w:t>
+        <w:t>PROGRAM RISKS / IMPACT:</w:t>
         <w:br/>
-        <w:t>- Primary: Priority #2 - Resilient Joint Kill Chain Capabilities (Sea Denial)</w:t>
-        <w:br/>
-        <w:t>- Secondary: Priority #4 - Space and Cyber Denial</w:t>
+        <w:t>Minimal - drop-in design, autonomous post-deployment. Early validation supports Navy modernization priorities.</w:t>
         <w:br/>
         <w:br/>
-        <w:t>KEY ADVANTAGES:</w:t>
+        <w:t>GEOGRAPHICAL DOMAIN:</w:t>
         <w:br/>
-        <w:t>✓ 70% faster implementation than alternatives</w:t>
+        <w:t>Maritime (vessels, ports, satellite links)</w:t>
         <w:br/>
-        <w:t>✓ 60% lower total cost of ownership</w:t>
         <w:br/>
-        <w:t>✓ &lt;12W power consumption, &lt;90µs latency</w:t>
+        <w:t>RECOMMENDED HOST UNIT:</w:t>
         <w:br/>
-        <w:t>✓ Seamless integration without retrofits</w:t>
+        <w:t>PACFLT (Third Fleet or Seventh Fleet operational assets)</w:t>
         <w:br/>
-        <w:t>✓ CNSA 2.0, FIPS 140-3, NSA-engineered solution</w:t>
+        <w:br/>
+        <w:t>EXPERIMENTATION SPONSOR:</w:t>
+        <w:br/>
+        <w:t>United States Pacific Fleet (PACFLT). Supporting: USINDOPACOM J81 JEESC, Naval Supply Systems Command.</w:t>
+        <w:br/>
+        <w:br/>
+        <w:t>FUNDING STATUS:</w:t>
+        <w:br/>
+        <w:t>Forward Edge-AI funded. NSA partnership supports R&amp;D costs.</w:t>
+        <w:br/>
+        <w:br/>
+        <w:t>POC INFORMATION:</w:t>
+        <w:br/>
+        <w:t>Brandon@forwardedge.ai | forwardedge.ai</w:t>
         <w:br/>
         <w:br/>
         <w:br/>
-        <w:t>===== SLIDE 2: REQUIREMENTS &amp; SPONSORSHIP =====</w:t>
+        <w:t>===== SLIDE 2: DEPLOYMENT &amp; REQUIREMENTS =====</w:t>
         <w:br/>
         <w:br/>
-        <w:t>TECHNOLOGY READINESS LEVEL:</w:t>
+        <w:t>DEPLOYMENT:</w:t>
         <w:br/>
-        <w:t>Current: TRL 7-8 (Laboratory and limited operational deployment proven)</w:t>
-        <w:br/>
-        <w:t>VS26 Objective: Advance to TRL 8-9 (Full operational military environment validation)</w:t>
+        <w:t>2+ operational naval vessels (bridge/AIS systems), 1 major WESTPAC port facility, 1 satellite gateway. Forward Edge-AI technical team for integration support. Duration: 4-6 weeks during VS26 exercise window.</w:t>
         <w:br/>
         <w:br/>
-        <w:t>DEPLOYMENT REQUIREMENTS:</w:t>
+        <w:t>HOST COMPONENT / UNIT SUPPORT REQUESTED:</w:t>
         <w:br/>
-        <w:t>□ Minimum 2 operational naval vessels (AIS/GPS bridge integration)</w:t>
-        <w:br/>
-        <w:t>□ 1 major WESTPAC port facility (logistics platform testing)</w:t>
-        <w:br/>
-        <w:t>□ 1 satellite gateway facility (VSAT/SATCOM validation)</w:t>
-        <w:br/>
-        <w:t>□ Test duration: 4-6 weeks integrated with VS26 exercise timeline</w:t>
+        <w:t>Vessel bridge access and systems integration. Port logistics platform access. Satellite ground station coordination. Observer seats for 6-8 personnel (cybersecurity SMEs, command staff, logistics personnel). Power and network integration support.</w:t>
         <w:br/>
         <w:br/>
-        <w:t>OBSERVER REQUIREMENTS:</w:t>
+        <w:t>EXERCISE CONSIDERATIONS:</w:t>
         <w:br/>
-        <w:t>□ Naval cybersecurity subject matter experts</w:t>
-        <w:br/>
-        <w:t>□ Command staff representatives (Combat Information Center)</w:t>
-        <w:br/>
-        <w:t>□ Maritime logistics and operations personnel</w:t>
-        <w:br/>
-        <w:t>□ Quantum security specialists</w:t>
+        <w:t>Encrypted threat data handling (classified). Autonomous operation minimizes host unit burden post-integration. No infrastructure retrofits required. Real-time threat logs require secure reporting infrastructure.</w:t>
         <w:br/>
         <w:br/>
-        <w:t>HARDWARE/PERSONNEL REQUIREMENTS:</w:t>
+        <w:t>REQUIRED EXERCISE EVENTS:</w:t>
         <w:br/>
-        <w:t>□ Isidore Quantum units (Isidore-Enterprise, Isidore-50 variants)</w:t>
-        <w:br/>
-        <w:t>□ Forward Edge-AI technical integration team (2-3 personnel)</w:t>
-        <w:br/>
-        <w:t>□ Naval IT integration personnel</w:t>
-        <w:br/>
-        <w:t>□ Port operations staff for logistics testing</w:t>
-        <w:br/>
-        <w:t>□ Integration equipment and test terminals</w:t>
+        <w:t>Operational vessel underway time; port cargo operations; satellite communication exercises.</w:t>
         <w:br/>
         <w:br/>
-        <w:t>COMMUNICATIONS INFRASTRUCTURE:</w:t>
+        <w:t>PERSONNEL / EQUIPMENT LIST:</w:t>
         <w:br/>
-        <w:t>□ Encrypted test channels (Isidore Quantum-secured)</w:t>
+        <w:t>Forward Edge-AI integration team (2-3)</w:t>
         <w:br/>
-        <w:t>□ Unencrypted reference channels (performance comparison)</w:t>
+        <w:t>Naval IT personnel (4-5)</w:t>
         <w:br/>
-        <w:t>□ Secure reporting and assessment infrastructure</w:t>
+        <w:t>Port operations staff (2-3)</w:t>
         <w:br/>
-        <w:t>□ SIPR/classified reporting capability for sensitive findings</w:t>
+        <w:t>Observers (6-8)</w:t>
         <w:br/>
+        <w:t>Isidore Quantum units (variants: Enterprise, Standard, IoT)</w:t>
         <w:br/>
-        <w:t>PRIMARY SPONSOR:</w:t>
+        <w:t>Power: &lt;12W per unit</w:t>
         <w:br/>
-        <w:t>United States Pacific Fleet (PACFLT)</w:t>
+        <w:t>Footprint: 140x89x39mm</w:t>
         <w:br/>
-        <w:t>- Naval vessel integration authority</w:t>
-        <w:br/>
-        <w:t>- Command responsibility for test operations</w:t>
-        <w:br/>
-        <w:t>- Third Fleet or Seventh Fleet operational assets</w:t>
-        <w:br/>
-        <w:br/>
-        <w:t>SUPPORTING ORGANIZATIONS:</w:t>
-        <w:br/>
-        <w:t>□ USINDOPACOM J81 Joint Exercise Experimentation Support Cell (JEESC)</w:t>
-        <w:br/>
-        <w:t>□ Naval Supply Systems Command (logistics testing support)</w:t>
-        <w:br/>
-        <w:t>□ NSA Cybersecurity Directorate (technical oversight)</w:t>
-        <w:br/>
-        <w:br/>
-        <w:t>CONTACT &amp; VENDOR INFORMATION:</w:t>
-        <w:br/>
-        <w:t>Organization: Forward Edge-AI, Inc.</w:t>
-        <w:br/>
-        <w:t>Partnership: National Security Agency (NSA)</w:t>
-        <w:br/>
-        <w:t>Technical POC: Brandon@Forwardedge.ai</w:t>
-        <w:br/>
-        <w:t>Website: forwardedge.ai</w:t>
-        <w:br/>
-        <w:br/>
-        <w:t>SUCCESS CRITERIA:</w:t>
-        <w:br/>
-        <w:t>✓ Zero mission-critical system disruption during implementation</w:t>
-        <w:br/>
-        <w:t>✓ 100% quantum-safe cryptographic coverage of test systems</w:t>
-        <w:br/>
-        <w:t>✓ Real-time threat detection and autonomous response validation</w:t>
-        <w:br/>
-        <w:t>✓ Interoperability with Navy C2 systems confirmed</w:t>
-        <w:br/>
-        <w:t>✓ Operational integration recommendations documented</w:t>
-        <w:br/>
-        <w:t>✓ Cost and performance metrics validated in naval environment</w:t>
+        <w:t>Latency: &lt;90µs</w:t>
       </w:r>
     </w:p>
     <w:sectPr>

</xml_diff>